<commit_message>
Grammar, Spell Check wording
I wasn''t sure about the second part of the achievable line.
</commit_message>
<xml_diff>
--- a/Pattern 6 Research Proposal.docx
+++ b/Pattern 6 Research Proposal.docx
@@ -1,6 +1,6 @@
 
 <file path=word/document.xml><?xml version="1.0" encoding="utf-8"?>
-<w:document xmlns:wpc="http://schemas.microsoft.com/office/word/2010/wordprocessingCanvas" xmlns:cx="http://schemas.microsoft.com/office/drawing/2014/chartex" xmlns:cx1="http://schemas.microsoft.com/office/drawing/2015/9/8/chartex" xmlns:cx2="http://schemas.microsoft.com/office/drawing/2015/10/21/chartex" xmlns:cx3="http://schemas.microsoft.com/office/drawing/2016/5/9/chartex" xmlns:cx4="http://schemas.microsoft.com/office/drawing/2016/5/10/chartex" xmlns:cx5="http://schemas.microsoft.com/office/drawing/2016/5/11/chartex" xmlns:cx6="http://schemas.microsoft.com/office/drawing/2016/5/12/chartex" xmlns:cx7="http://schemas.microsoft.com/office/drawing/2016/5/13/chartex" xmlns:cx8="http://schemas.microsoft.com/office/drawing/2016/5/14/chartex" xmlns:mc="http://schemas.openxmlformats.org/markup-compatibility/2006" xmlns:aink="http://schemas.microsoft.com/office/drawing/2016/ink" xmlns:am3d="http://schemas.microsoft.com/office/drawing/2017/model3d" xmlns:o="urn:schemas-microsoft-com:office:office" xmlns:r="http://schemas.openxmlformats.org/officeDocument/2006/relationships" xmlns:m="http://schemas.openxmlformats.org/officeDocument/2006/math" xmlns:v="urn:schemas-microsoft-com:vml" xmlns:wp14="http://schemas.microsoft.com/office/word/2010/wordprocessingDrawing" xmlns:wp="http://schemas.openxmlformats.org/drawingml/2006/wordprocessingDrawing" xmlns:w10="urn:schemas-microsoft-com:office:word" xmlns:w="http://schemas.openxmlformats.org/wordprocessingml/2006/main" xmlns:w14="http://schemas.microsoft.com/office/word/2010/wordml" xmlns:w15="http://schemas.microsoft.com/office/word/2012/wordml" xmlns:w16cex="http://schemas.microsoft.com/office/word/2018/wordml/cex" xmlns:w16cid="http://schemas.microsoft.com/office/word/2016/wordml/cid" xmlns:w16="http://schemas.microsoft.com/office/word/2018/wordml" xmlns:w16sdtdh="http://schemas.microsoft.com/office/word/2020/wordml/sdtdatahash" xmlns:w16se="http://schemas.microsoft.com/office/word/2015/wordml/symex" xmlns:wpg="http://schemas.microsoft.com/office/word/2010/wordprocessingGroup" xmlns:wpi="http://schemas.microsoft.com/office/word/2010/wordprocessingInk" xmlns:wne="http://schemas.microsoft.com/office/word/2006/wordml" xmlns:wps="http://schemas.microsoft.com/office/word/2010/wordprocessingShape" mc:Ignorable="w14 w15 w16se w16cid w16 w16cex w16sdtdh wp14">
+<w:document xmlns:wpc="http://schemas.microsoft.com/office/word/2010/wordprocessingCanvas" xmlns:cx="http://schemas.microsoft.com/office/drawing/2014/chartex" xmlns:cx1="http://schemas.microsoft.com/office/drawing/2015/9/8/chartex" xmlns:cx2="http://schemas.microsoft.com/office/drawing/2015/10/21/chartex" xmlns:cx3="http://schemas.microsoft.com/office/drawing/2016/5/9/chartex" xmlns:cx4="http://schemas.microsoft.com/office/drawing/2016/5/10/chartex" xmlns:cx5="http://schemas.microsoft.com/office/drawing/2016/5/11/chartex" xmlns:cx6="http://schemas.microsoft.com/office/drawing/2016/5/12/chartex" xmlns:cx7="http://schemas.microsoft.com/office/drawing/2016/5/13/chartex" xmlns:cx8="http://schemas.microsoft.com/office/drawing/2016/5/14/chartex" xmlns:mc="http://schemas.openxmlformats.org/markup-compatibility/2006" xmlns:aink="http://schemas.microsoft.com/office/drawing/2016/ink" xmlns:am3d="http://schemas.microsoft.com/office/drawing/2017/model3d" xmlns:o="urn:schemas-microsoft-com:office:office" xmlns:r="http://schemas.openxmlformats.org/officeDocument/2006/relationships" xmlns:m="http://schemas.openxmlformats.org/officeDocument/2006/math" xmlns:v="urn:schemas-microsoft-com:vml" xmlns:wp14="http://schemas.microsoft.com/office/word/2010/wordprocessingDrawing" xmlns:wp="http://schemas.openxmlformats.org/drawingml/2006/wordprocessingDrawing" xmlns:w10="urn:schemas-microsoft-com:office:word" xmlns:w="http://schemas.openxmlformats.org/wordprocessingml/2006/main" xmlns:w14="http://schemas.microsoft.com/office/word/2010/wordml" xmlns:w15="http://schemas.microsoft.com/office/word/2012/wordml" xmlns:w16cid="http://schemas.microsoft.com/office/word/2016/wordml/cid" xmlns:w16se="http://schemas.microsoft.com/office/word/2015/wordml/symex" xmlns:wpg="http://schemas.microsoft.com/office/word/2010/wordprocessingGroup" xmlns:wpi="http://schemas.microsoft.com/office/word/2010/wordprocessingInk" xmlns:wne="http://schemas.microsoft.com/office/word/2006/wordml" xmlns:wps="http://schemas.microsoft.com/office/word/2010/wordprocessingShape" mc:Ignorable="w14 w15 w16se w16cid wp14">
   <w:body>
     <w:p>
       <w:pPr>
@@ -75,6 +75,12 @@
       </w:r>
       <w:r>
         <w:rPr>
+          <w:bCs/>
+        </w:rPr>
+        <w:t xml:space="preserve">the </w:t>
+      </w:r>
+      <w:r>
+        <w:rPr>
           <w:rFonts w:hint="eastAsia"/>
           <w:bCs/>
         </w:rPr>
@@ -175,6 +181,12 @@
         <w:rPr>
           <w:bCs/>
         </w:rPr>
+        <w:t xml:space="preserve"> a</w:t>
+      </w:r>
+      <w:r>
+        <w:rPr>
+          <w:bCs/>
+        </w:rPr>
         <w:t xml:space="preserve"> </w:t>
       </w:r>
       <w:r>
@@ -283,10 +295,9 @@
       </w:r>
       <w:r>
         <w:rPr>
-          <w:rFonts w:hint="eastAsia"/>
-          <w:bCs/>
-        </w:rPr>
-        <w:t>recovering</w:t>
+          <w:bCs/>
+        </w:rPr>
+        <w:t>recovery</w:t>
       </w:r>
       <w:r>
         <w:rPr>
@@ -309,10 +320,9 @@
       </w:r>
       <w:r>
         <w:rPr>
-          <w:rFonts w:hint="eastAsia"/>
-          <w:bCs/>
-        </w:rPr>
-        <w:t>the</w:t>
+          <w:bCs/>
+        </w:rPr>
+        <w:t>within the</w:t>
       </w:r>
       <w:r>
         <w:rPr>
@@ -326,32 +336,6 @@
           <w:bCs/>
         </w:rPr>
         <w:t>market</w:t>
-      </w:r>
-      <w:r>
-        <w:rPr>
-          <w:bCs/>
-        </w:rPr>
-        <w:t xml:space="preserve"> </w:t>
-      </w:r>
-      <w:r>
-        <w:rPr>
-          <w:rFonts w:hint="eastAsia"/>
-          <w:bCs/>
-        </w:rPr>
-        <w:t>is</w:t>
-      </w:r>
-      <w:r>
-        <w:rPr>
-          <w:bCs/>
-        </w:rPr>
-        <w:t xml:space="preserve"> </w:t>
-      </w:r>
-      <w:r>
-        <w:rPr>
-          <w:rFonts w:hint="eastAsia"/>
-          <w:bCs/>
-        </w:rPr>
-        <w:t>at</w:t>
       </w:r>
       <w:r>
         <w:rPr>
@@ -416,16 +400,21 @@
       </w:r>
       <w:r>
         <w:rPr>
-          <w:rFonts w:hint="eastAsia"/>
-          <w:bCs/>
-        </w:rPr>
-        <w:t>Use</w:t>
-      </w:r>
-      <w:r>
-        <w:rPr>
-          <w:bCs/>
-        </w:rPr>
-        <w:t xml:space="preserve"> </w:t>
+          <w:bCs/>
+        </w:rPr>
+        <w:t>Use the</w:t>
+      </w:r>
+      <w:r>
+        <w:rPr>
+          <w:bCs/>
+        </w:rPr>
+        <w:t xml:space="preserve"> </w:t>
+      </w:r>
+      <w:r>
+        <w:rPr>
+          <w:bCs/>
+        </w:rPr>
+        <w:t>“</w:t>
       </w:r>
       <w:r>
         <w:rPr>
@@ -464,6 +453,415 @@
         <w:rPr>
           <w:bCs/>
         </w:rPr>
+        <w:t xml:space="preserve">”, which has </w:t>
+      </w:r>
+      <w:r>
+        <w:rPr>
+          <w:bCs/>
+        </w:rPr>
+        <w:t xml:space="preserve">29 </w:t>
+      </w:r>
+      <w:r>
+        <w:rPr>
+          <w:rFonts w:hint="eastAsia"/>
+          <w:bCs/>
+        </w:rPr>
+        <w:t>variables</w:t>
+      </w:r>
+      <w:r>
+        <w:rPr>
+          <w:bCs/>
+        </w:rPr>
+        <w:t xml:space="preserve">, </w:t>
+      </w:r>
+      <w:r>
+        <w:rPr>
+          <w:rFonts w:hint="eastAsia"/>
+          <w:bCs/>
+        </w:rPr>
+        <w:t>to</w:t>
+      </w:r>
+      <w:r>
+        <w:rPr>
+          <w:bCs/>
+        </w:rPr>
+        <w:t xml:space="preserve"> </w:t>
+      </w:r>
+      <w:r>
+        <w:rPr>
+          <w:rFonts w:hint="eastAsia"/>
+          <w:bCs/>
+        </w:rPr>
+        <w:t>build</w:t>
+      </w:r>
+      <w:r>
+        <w:rPr>
+          <w:bCs/>
+        </w:rPr>
+        <w:t xml:space="preserve"> </w:t>
+      </w:r>
+      <w:r>
+        <w:rPr>
+          <w:rFonts w:hint="eastAsia"/>
+          <w:bCs/>
+        </w:rPr>
+        <w:t>a</w:t>
+      </w:r>
+      <w:r>
+        <w:rPr>
+          <w:bCs/>
+        </w:rPr>
+        <w:t xml:space="preserve"> </w:t>
+      </w:r>
+      <w:r>
+        <w:rPr>
+          <w:rFonts w:hint="eastAsia"/>
+          <w:bCs/>
+        </w:rPr>
+        <w:t>linear</w:t>
+      </w:r>
+      <w:r>
+        <w:rPr>
+          <w:bCs/>
+        </w:rPr>
+        <w:t xml:space="preserve"> </w:t>
+      </w:r>
+      <w:r>
+        <w:rPr>
+          <w:rFonts w:hint="eastAsia"/>
+          <w:bCs/>
+        </w:rPr>
+        <w:t>regression</w:t>
+      </w:r>
+      <w:r>
+        <w:rPr>
+          <w:bCs/>
+        </w:rPr>
+        <w:t xml:space="preserve"> </w:t>
+      </w:r>
+      <w:r>
+        <w:rPr>
+          <w:rFonts w:hint="eastAsia"/>
+          <w:bCs/>
+        </w:rPr>
+        <w:t>model</w:t>
+      </w:r>
+      <w:r>
+        <w:rPr>
+          <w:bCs/>
+        </w:rPr>
+        <w:t xml:space="preserve"> </w:t>
+      </w:r>
+      <w:r>
+        <w:rPr>
+          <w:rFonts w:hint="eastAsia"/>
+          <w:bCs/>
+        </w:rPr>
+        <w:t>on</w:t>
+      </w:r>
+      <w:r>
+        <w:rPr>
+          <w:bCs/>
+        </w:rPr>
+        <w:t xml:space="preserve"> </w:t>
+      </w:r>
+      <w:r>
+        <w:rPr>
+          <w:rFonts w:hint="eastAsia"/>
+          <w:bCs/>
+        </w:rPr>
+        <w:t>car</w:t>
+      </w:r>
+      <w:r>
+        <w:rPr>
+          <w:bCs/>
+        </w:rPr>
+        <w:t xml:space="preserve"> </w:t>
+      </w:r>
+      <w:r>
+        <w:rPr>
+          <w:rFonts w:hint="eastAsia"/>
+          <w:bCs/>
+        </w:rPr>
+        <w:t>prices</w:t>
+      </w:r>
+      <w:r>
+        <w:rPr>
+          <w:bCs/>
+        </w:rPr>
+        <w:t xml:space="preserve">. </w:t>
+      </w:r>
+      <w:r>
+        <w:rPr>
+          <w:rFonts w:hint="eastAsia"/>
+          <w:bCs/>
+        </w:rPr>
+        <w:t>Then</w:t>
+      </w:r>
+      <w:r>
+        <w:rPr>
+          <w:bCs/>
+        </w:rPr>
+        <w:t xml:space="preserve"> </w:t>
+      </w:r>
+      <w:r>
+        <w:rPr>
+          <w:rFonts w:hint="eastAsia"/>
+          <w:bCs/>
+        </w:rPr>
+        <w:t>use</w:t>
+      </w:r>
+      <w:r>
+        <w:rPr>
+          <w:bCs/>
+        </w:rPr>
+        <w:t xml:space="preserve"> </w:t>
+      </w:r>
+      <w:r>
+        <w:rPr>
+          <w:rFonts w:hint="eastAsia"/>
+          <w:bCs/>
+        </w:rPr>
+        <w:t>the</w:t>
+      </w:r>
+      <w:r>
+        <w:rPr>
+          <w:bCs/>
+        </w:rPr>
+        <w:t xml:space="preserve"> </w:t>
+      </w:r>
+      <w:r>
+        <w:rPr>
+          <w:rFonts w:hint="eastAsia"/>
+          <w:bCs/>
+        </w:rPr>
+        <w:t>model</w:t>
+      </w:r>
+      <w:r>
+        <w:rPr>
+          <w:bCs/>
+        </w:rPr>
+        <w:t xml:space="preserve"> </w:t>
+      </w:r>
+      <w:r>
+        <w:rPr>
+          <w:rFonts w:hint="eastAsia"/>
+          <w:bCs/>
+        </w:rPr>
+        <w:t>to</w:t>
+      </w:r>
+      <w:r>
+        <w:rPr>
+          <w:bCs/>
+        </w:rPr>
+        <w:t xml:space="preserve"> </w:t>
+      </w:r>
+      <w:r>
+        <w:rPr>
+          <w:rFonts w:hint="eastAsia"/>
+          <w:bCs/>
+        </w:rPr>
+        <w:t>compare</w:t>
+      </w:r>
+      <w:r>
+        <w:rPr>
+          <w:bCs/>
+        </w:rPr>
+        <w:t xml:space="preserve"> </w:t>
+      </w:r>
+      <w:r>
+        <w:rPr>
+          <w:rFonts w:hint="eastAsia"/>
+          <w:bCs/>
+        </w:rPr>
+        <w:t>predicted</w:t>
+      </w:r>
+      <w:r>
+        <w:rPr>
+          <w:bCs/>
+        </w:rPr>
+        <w:t xml:space="preserve"> </w:t>
+      </w:r>
+      <w:r>
+        <w:rPr>
+          <w:rFonts w:hint="eastAsia"/>
+          <w:bCs/>
+        </w:rPr>
+        <w:t>prices</w:t>
+      </w:r>
+      <w:r>
+        <w:rPr>
+          <w:bCs/>
+        </w:rPr>
+        <w:t xml:space="preserve"> </w:t>
+      </w:r>
+      <w:r>
+        <w:rPr>
+          <w:rFonts w:hint="eastAsia"/>
+          <w:bCs/>
+        </w:rPr>
+        <w:t>with</w:t>
+      </w:r>
+      <w:r>
+        <w:rPr>
+          <w:bCs/>
+        </w:rPr>
+        <w:t xml:space="preserve"> </w:t>
+      </w:r>
+      <w:r>
+        <w:rPr>
+          <w:rFonts w:hint="eastAsia"/>
+          <w:bCs/>
+        </w:rPr>
+        <w:t>real</w:t>
+      </w:r>
+      <w:r>
+        <w:rPr>
+          <w:bCs/>
+        </w:rPr>
+        <w:t xml:space="preserve"> </w:t>
+      </w:r>
+      <w:r>
+        <w:rPr>
+          <w:rFonts w:hint="eastAsia"/>
+          <w:bCs/>
+        </w:rPr>
+        <w:t>world</w:t>
+      </w:r>
+      <w:r>
+        <w:rPr>
+          <w:bCs/>
+        </w:rPr>
+        <w:t xml:space="preserve"> </w:t>
+      </w:r>
+      <w:r>
+        <w:rPr>
+          <w:rFonts w:hint="eastAsia"/>
+          <w:bCs/>
+        </w:rPr>
+        <w:t>data</w:t>
+      </w:r>
+      <w:r>
+        <w:rPr>
+          <w:bCs/>
+        </w:rPr>
+        <w:t xml:space="preserve"> and </w:t>
+      </w:r>
+      <w:r>
+        <w:rPr>
+          <w:rFonts w:hint="eastAsia"/>
+          <w:bCs/>
+        </w:rPr>
+        <w:t>check</w:t>
+      </w:r>
+      <w:r>
+        <w:rPr>
+          <w:bCs/>
+        </w:rPr>
+        <w:t xml:space="preserve"> </w:t>
+      </w:r>
+      <w:r>
+        <w:rPr>
+          <w:rFonts w:hint="eastAsia"/>
+          <w:bCs/>
+        </w:rPr>
+        <w:t>the</w:t>
+      </w:r>
+      <w:r>
+        <w:rPr>
+          <w:bCs/>
+        </w:rPr>
+        <w:t xml:space="preserve"> </w:t>
+      </w:r>
+      <w:r>
+        <w:rPr>
+          <w:rFonts w:hint="eastAsia"/>
+          <w:bCs/>
+        </w:rPr>
+        <w:t>difference</w:t>
+      </w:r>
+      <w:r>
+        <w:rPr>
+          <w:bCs/>
+        </w:rPr>
+        <w:t xml:space="preserve">. 5-7% </w:t>
+      </w:r>
+      <w:r>
+        <w:rPr>
+          <w:rFonts w:hint="eastAsia"/>
+          <w:bCs/>
+        </w:rPr>
+        <w:t>indicates</w:t>
+      </w:r>
+      <w:r>
+        <w:rPr>
+          <w:bCs/>
+        </w:rPr>
+        <w:t xml:space="preserve"> </w:t>
+      </w:r>
+      <w:r>
+        <w:rPr>
+          <w:rFonts w:hint="eastAsia"/>
+          <w:bCs/>
+        </w:rPr>
+        <w:t>market</w:t>
+      </w:r>
+      <w:r>
+        <w:rPr>
+          <w:bCs/>
+        </w:rPr>
+        <w:t xml:space="preserve"> </w:t>
+      </w:r>
+      <w:r>
+        <w:rPr>
+          <w:rFonts w:hint="eastAsia"/>
+          <w:bCs/>
+        </w:rPr>
+        <w:t>is</w:t>
+      </w:r>
+      <w:r>
+        <w:rPr>
+          <w:bCs/>
+        </w:rPr>
+        <w:t xml:space="preserve"> </w:t>
+      </w:r>
+      <w:r>
+        <w:rPr>
+          <w:rFonts w:hint="eastAsia"/>
+          <w:bCs/>
+        </w:rPr>
+        <w:t>approaching</w:t>
+      </w:r>
+      <w:r>
+        <w:rPr>
+          <w:bCs/>
+        </w:rPr>
+        <w:t xml:space="preserve"> </w:t>
+      </w:r>
+      <w:r>
+        <w:rPr>
+          <w:rFonts w:hint="eastAsia"/>
+          <w:bCs/>
+        </w:rPr>
+        <w:t>final</w:t>
+      </w:r>
+      <w:r>
+        <w:rPr>
+          <w:bCs/>
+        </w:rPr>
+        <w:t xml:space="preserve"> </w:t>
+      </w:r>
+      <w:r>
+        <w:rPr>
+          <w:rFonts w:hint="eastAsia"/>
+          <w:bCs/>
+        </w:rPr>
+        <w:t>phase</w:t>
+      </w:r>
+      <w:r>
+        <w:rPr>
+          <w:bCs/>
+        </w:rPr>
         <w:t xml:space="preserve"> </w:t>
       </w:r>
       <w:r>
@@ -477,131 +875,14 @@
         <w:rPr>
           <w:bCs/>
         </w:rPr>
-        <w:t xml:space="preserve"> 29 </w:t>
-      </w:r>
-      <w:r>
-        <w:rPr>
-          <w:rFonts w:hint="eastAsia"/>
-          <w:bCs/>
-        </w:rPr>
-        <w:t>variables</w:t>
-      </w:r>
-      <w:r>
-        <w:rPr>
-          <w:bCs/>
-        </w:rPr>
-        <w:t xml:space="preserve"> </w:t>
-      </w:r>
-      <w:r>
-        <w:rPr>
-          <w:rFonts w:hint="eastAsia"/>
-          <w:bCs/>
-        </w:rPr>
-        <w:t>to</w:t>
-      </w:r>
-      <w:r>
-        <w:rPr>
-          <w:bCs/>
-        </w:rPr>
-        <w:t xml:space="preserve"> </w:t>
-      </w:r>
-      <w:r>
-        <w:rPr>
-          <w:rFonts w:hint="eastAsia"/>
-          <w:bCs/>
-        </w:rPr>
-        <w:t>build</w:t>
-      </w:r>
-      <w:r>
-        <w:rPr>
-          <w:bCs/>
-        </w:rPr>
-        <w:t xml:space="preserve"> </w:t>
-      </w:r>
-      <w:r>
-        <w:rPr>
-          <w:rFonts w:hint="eastAsia"/>
-          <w:bCs/>
-        </w:rPr>
-        <w:t>a</w:t>
-      </w:r>
-      <w:r>
-        <w:rPr>
-          <w:bCs/>
-        </w:rPr>
-        <w:t xml:space="preserve"> </w:t>
-      </w:r>
-      <w:r>
-        <w:rPr>
-          <w:rFonts w:hint="eastAsia"/>
-          <w:bCs/>
-        </w:rPr>
-        <w:t>linear</w:t>
-      </w:r>
-      <w:r>
-        <w:rPr>
-          <w:bCs/>
-        </w:rPr>
-        <w:t xml:space="preserve"> </w:t>
-      </w:r>
-      <w:r>
-        <w:rPr>
-          <w:rFonts w:hint="eastAsia"/>
-          <w:bCs/>
-        </w:rPr>
-        <w:t>regression</w:t>
-      </w:r>
-      <w:r>
-        <w:rPr>
-          <w:bCs/>
-        </w:rPr>
-        <w:t xml:space="preserve"> </w:t>
-      </w:r>
-      <w:r>
-        <w:rPr>
-          <w:rFonts w:hint="eastAsia"/>
-          <w:bCs/>
-        </w:rPr>
-        <w:t>model</w:t>
-      </w:r>
-      <w:r>
-        <w:rPr>
-          <w:bCs/>
-        </w:rPr>
-        <w:t xml:space="preserve"> </w:t>
-      </w:r>
-      <w:r>
-        <w:rPr>
-          <w:rFonts w:hint="eastAsia"/>
-          <w:bCs/>
-        </w:rPr>
-        <w:t>on</w:t>
-      </w:r>
-      <w:r>
-        <w:rPr>
-          <w:bCs/>
-        </w:rPr>
-        <w:t xml:space="preserve"> </w:t>
-      </w:r>
-      <w:r>
-        <w:rPr>
-          <w:rFonts w:hint="eastAsia"/>
-          <w:bCs/>
-        </w:rPr>
-        <w:t>car</w:t>
-      </w:r>
-      <w:r>
-        <w:rPr>
-          <w:bCs/>
-        </w:rPr>
-        <w:t xml:space="preserve"> </w:t>
-      </w:r>
-      <w:r>
-        <w:rPr>
-          <w:rFonts w:hint="eastAsia"/>
-          <w:bCs/>
-        </w:rPr>
-        <w:t>prices</w:t>
+        <w:t xml:space="preserve"> </w:t>
+      </w:r>
+      <w:r>
+        <w:rPr>
+          <w:rFonts w:hint="eastAsia"/>
+          <w:bCs/>
+        </w:rPr>
+        <w:t>recovery</w:t>
       </w:r>
       <w:r>
         <w:rPr>
@@ -611,23 +892,28 @@
       </w:r>
       <w:r>
         <w:rPr>
-          <w:rFonts w:hint="eastAsia"/>
-          <w:bCs/>
-        </w:rPr>
-        <w:t>Then</w:t>
-      </w:r>
-      <w:r>
-        <w:rPr>
-          <w:bCs/>
-        </w:rPr>
-        <w:t xml:space="preserve"> </w:t>
-      </w:r>
-      <w:r>
-        <w:rPr>
-          <w:rFonts w:hint="eastAsia"/>
-          <w:bCs/>
-        </w:rPr>
-        <w:t>use</w:t>
+          <w:bCs/>
+        </w:rPr>
+        <w:t xml:space="preserve">While </w:t>
+      </w:r>
+      <w:r>
+        <w:rPr>
+          <w:bCs/>
+        </w:rPr>
+        <w:t>7%-15%</w:t>
+      </w:r>
+      <w:r>
+        <w:rPr>
+          <w:bCs/>
+        </w:rPr>
+        <w:t xml:space="preserve"> </w:t>
+      </w:r>
+      <w:r>
+        <w:rPr>
+          <w:rFonts w:hint="eastAsia"/>
+          <w:bCs/>
+        </w:rPr>
+        <w:t>suggests</w:t>
       </w:r>
       <w:r>
         <w:rPr>
@@ -653,124 +939,58 @@
           <w:rFonts w:hint="eastAsia"/>
           <w:bCs/>
         </w:rPr>
-        <w:t>model</w:t>
-      </w:r>
-      <w:r>
-        <w:rPr>
-          <w:bCs/>
-        </w:rPr>
-        <w:t xml:space="preserve"> </w:t>
-      </w:r>
-      <w:r>
-        <w:rPr>
-          <w:rFonts w:hint="eastAsia"/>
-          <w:bCs/>
-        </w:rPr>
-        <w:t>to</w:t>
-      </w:r>
-      <w:r>
-        <w:rPr>
-          <w:bCs/>
-        </w:rPr>
-        <w:t xml:space="preserve"> </w:t>
-      </w:r>
-      <w:r>
-        <w:rPr>
-          <w:rFonts w:hint="eastAsia"/>
-          <w:bCs/>
-        </w:rPr>
-        <w:t>compare</w:t>
-      </w:r>
-      <w:r>
-        <w:rPr>
-          <w:bCs/>
-        </w:rPr>
-        <w:t xml:space="preserve"> </w:t>
-      </w:r>
-      <w:r>
-        <w:rPr>
-          <w:rFonts w:hint="eastAsia"/>
-          <w:bCs/>
-        </w:rPr>
-        <w:t>predicted</w:t>
-      </w:r>
-      <w:r>
-        <w:rPr>
-          <w:bCs/>
-        </w:rPr>
-        <w:t xml:space="preserve"> </w:t>
-      </w:r>
-      <w:r>
-        <w:rPr>
-          <w:rFonts w:hint="eastAsia"/>
-          <w:bCs/>
-        </w:rPr>
-        <w:t>prices</w:t>
-      </w:r>
-      <w:r>
-        <w:rPr>
-          <w:bCs/>
-        </w:rPr>
-        <w:t xml:space="preserve"> </w:t>
-      </w:r>
-      <w:r>
-        <w:rPr>
-          <w:rFonts w:hint="eastAsia"/>
-          <w:bCs/>
-        </w:rPr>
-        <w:t>with</w:t>
-      </w:r>
-      <w:r>
-        <w:rPr>
-          <w:bCs/>
-        </w:rPr>
-        <w:t xml:space="preserve"> </w:t>
-      </w:r>
-      <w:r>
-        <w:rPr>
-          <w:rFonts w:hint="eastAsia"/>
-          <w:bCs/>
-        </w:rPr>
-        <w:t>real</w:t>
-      </w:r>
-      <w:r>
-        <w:rPr>
-          <w:bCs/>
-        </w:rPr>
-        <w:t xml:space="preserve"> </w:t>
-      </w:r>
-      <w:r>
-        <w:rPr>
-          <w:rFonts w:hint="eastAsia"/>
-          <w:bCs/>
-        </w:rPr>
-        <w:t>world</w:t>
-      </w:r>
-      <w:r>
-        <w:rPr>
-          <w:bCs/>
-        </w:rPr>
-        <w:t xml:space="preserve"> </w:t>
-      </w:r>
-      <w:r>
-        <w:rPr>
-          <w:rFonts w:hint="eastAsia"/>
-          <w:bCs/>
-        </w:rPr>
-        <w:t>data</w:t>
-      </w:r>
-      <w:r>
-        <w:rPr>
-          <w:bCs/>
-        </w:rPr>
-        <w:t xml:space="preserve"> and </w:t>
-      </w:r>
-      <w:r>
-        <w:rPr>
-          <w:rFonts w:hint="eastAsia"/>
-          <w:bCs/>
-        </w:rPr>
-        <w:t>check</w:t>
+        <w:t>recovery</w:t>
+      </w:r>
+      <w:r>
+        <w:rPr>
+          <w:bCs/>
+        </w:rPr>
+        <w:t xml:space="preserve"> </w:t>
+      </w:r>
+      <w:r>
+        <w:rPr>
+          <w:rFonts w:hint="eastAsia"/>
+          <w:bCs/>
+        </w:rPr>
+        <w:t>is</w:t>
+      </w:r>
+      <w:r>
+        <w:rPr>
+          <w:bCs/>
+        </w:rPr>
+        <w:t xml:space="preserve"> </w:t>
+      </w:r>
+      <w:r>
+        <w:rPr>
+          <w:rFonts w:hint="eastAsia"/>
+          <w:bCs/>
+        </w:rPr>
+        <w:t>in</w:t>
+      </w:r>
+      <w:r>
+        <w:rPr>
+          <w:bCs/>
+        </w:rPr>
+        <w:t xml:space="preserve"> </w:t>
+      </w:r>
+      <w:r>
+        <w:rPr>
+          <w:rFonts w:hint="eastAsia"/>
+          <w:bCs/>
+        </w:rPr>
+        <w:t>progress</w:t>
+      </w:r>
+      <w:r>
+        <w:rPr>
+          <w:bCs/>
+        </w:rPr>
+        <w:t xml:space="preserve">, </w:t>
+      </w:r>
+      <w:r>
+        <w:rPr>
+          <w:bCs/>
+        </w:rPr>
+        <w:t>more could mean</w:t>
       </w:r>
       <w:r>
         <w:rPr>
@@ -796,32 +1016,6 @@
           <w:rFonts w:hint="eastAsia"/>
           <w:bCs/>
         </w:rPr>
-        <w:t>difference</w:t>
-      </w:r>
-      <w:r>
-        <w:rPr>
-          <w:bCs/>
-        </w:rPr>
-        <w:t xml:space="preserve">. 5-7% </w:t>
-      </w:r>
-      <w:r>
-        <w:rPr>
-          <w:rFonts w:hint="eastAsia"/>
-          <w:bCs/>
-        </w:rPr>
-        <w:t>indicates</w:t>
-      </w:r>
-      <w:r>
-        <w:rPr>
-          <w:bCs/>
-        </w:rPr>
-        <w:t xml:space="preserve"> </w:t>
-      </w:r>
-      <w:r>
-        <w:rPr>
-          <w:rFonts w:hint="eastAsia"/>
-          <w:bCs/>
-        </w:rPr>
         <w:t>market</w:t>
       </w:r>
       <w:r>
@@ -835,206 +1029,6 @@
           <w:rFonts w:hint="eastAsia"/>
           <w:bCs/>
         </w:rPr>
-        <w:t>is</w:t>
-      </w:r>
-      <w:r>
-        <w:rPr>
-          <w:bCs/>
-        </w:rPr>
-        <w:t xml:space="preserve"> </w:t>
-      </w:r>
-      <w:r>
-        <w:rPr>
-          <w:rFonts w:hint="eastAsia"/>
-          <w:bCs/>
-        </w:rPr>
-        <w:t>approaching</w:t>
-      </w:r>
-      <w:r>
-        <w:rPr>
-          <w:bCs/>
-        </w:rPr>
-        <w:t xml:space="preserve"> </w:t>
-      </w:r>
-      <w:r>
-        <w:rPr>
-          <w:rFonts w:hint="eastAsia"/>
-          <w:bCs/>
-        </w:rPr>
-        <w:t>final</w:t>
-      </w:r>
-      <w:r>
-        <w:rPr>
-          <w:bCs/>
-        </w:rPr>
-        <w:t xml:space="preserve"> </w:t>
-      </w:r>
-      <w:r>
-        <w:rPr>
-          <w:rFonts w:hint="eastAsia"/>
-          <w:bCs/>
-        </w:rPr>
-        <w:t>phase</w:t>
-      </w:r>
-      <w:r>
-        <w:rPr>
-          <w:bCs/>
-        </w:rPr>
-        <w:t xml:space="preserve"> </w:t>
-      </w:r>
-      <w:r>
-        <w:rPr>
-          <w:rFonts w:hint="eastAsia"/>
-          <w:bCs/>
-        </w:rPr>
-        <w:t>of</w:t>
-      </w:r>
-      <w:r>
-        <w:rPr>
-          <w:bCs/>
-        </w:rPr>
-        <w:t xml:space="preserve"> </w:t>
-      </w:r>
-      <w:r>
-        <w:rPr>
-          <w:rFonts w:hint="eastAsia"/>
-          <w:bCs/>
-        </w:rPr>
-        <w:t>recovery</w:t>
-      </w:r>
-      <w:r>
-        <w:rPr>
-          <w:bCs/>
-        </w:rPr>
-        <w:t xml:space="preserve">. </w:t>
-      </w:r>
-      <w:r>
-        <w:rPr>
-          <w:bCs/>
-        </w:rPr>
-        <w:t>7%-15%</w:t>
-      </w:r>
-      <w:r>
-        <w:rPr>
-          <w:bCs/>
-        </w:rPr>
-        <w:t xml:space="preserve"> </w:t>
-      </w:r>
-      <w:r>
-        <w:rPr>
-          <w:rFonts w:hint="eastAsia"/>
-          <w:bCs/>
-        </w:rPr>
-        <w:t>suggests</w:t>
-      </w:r>
-      <w:r>
-        <w:rPr>
-          <w:bCs/>
-        </w:rPr>
-        <w:t xml:space="preserve"> </w:t>
-      </w:r>
-      <w:r>
-        <w:rPr>
-          <w:rFonts w:hint="eastAsia"/>
-          <w:bCs/>
-        </w:rPr>
-        <w:t>the</w:t>
-      </w:r>
-      <w:r>
-        <w:rPr>
-          <w:bCs/>
-        </w:rPr>
-        <w:t xml:space="preserve"> </w:t>
-      </w:r>
-      <w:r>
-        <w:rPr>
-          <w:rFonts w:hint="eastAsia"/>
-          <w:bCs/>
-        </w:rPr>
-        <w:t>recovery</w:t>
-      </w:r>
-      <w:r>
-        <w:rPr>
-          <w:bCs/>
-        </w:rPr>
-        <w:t xml:space="preserve"> </w:t>
-      </w:r>
-      <w:r>
-        <w:rPr>
-          <w:rFonts w:hint="eastAsia"/>
-          <w:bCs/>
-        </w:rPr>
-        <w:t>is</w:t>
-      </w:r>
-      <w:r>
-        <w:rPr>
-          <w:bCs/>
-        </w:rPr>
-        <w:t xml:space="preserve"> </w:t>
-      </w:r>
-      <w:r>
-        <w:rPr>
-          <w:rFonts w:hint="eastAsia"/>
-          <w:bCs/>
-        </w:rPr>
-        <w:t>in</w:t>
-      </w:r>
-      <w:r>
-        <w:rPr>
-          <w:bCs/>
-        </w:rPr>
-        <w:t xml:space="preserve"> </w:t>
-      </w:r>
-      <w:r>
-        <w:rPr>
-          <w:rFonts w:hint="eastAsia"/>
-          <w:bCs/>
-        </w:rPr>
-        <w:t>progress</w:t>
-      </w:r>
-      <w:r>
-        <w:rPr>
-          <w:bCs/>
-        </w:rPr>
-        <w:t xml:space="preserve"> and any more could mean</w:t>
-      </w:r>
-      <w:r>
-        <w:rPr>
-          <w:bCs/>
-        </w:rPr>
-        <w:t xml:space="preserve"> </w:t>
-      </w:r>
-      <w:r>
-        <w:rPr>
-          <w:rFonts w:hint="eastAsia"/>
-          <w:bCs/>
-        </w:rPr>
-        <w:t>the</w:t>
-      </w:r>
-      <w:r>
-        <w:rPr>
-          <w:bCs/>
-        </w:rPr>
-        <w:t xml:space="preserve"> </w:t>
-      </w:r>
-      <w:r>
-        <w:rPr>
-          <w:rFonts w:hint="eastAsia"/>
-          <w:bCs/>
-        </w:rPr>
-        <w:t>market</w:t>
-      </w:r>
-      <w:r>
-        <w:rPr>
-          <w:bCs/>
-        </w:rPr>
-        <w:t xml:space="preserve"> </w:t>
-      </w:r>
-      <w:r>
-        <w:rPr>
-          <w:rFonts w:hint="eastAsia"/>
-          <w:bCs/>
-        </w:rPr>
         <w:t>still</w:t>
       </w:r>
       <w:r>
@@ -1054,14 +1048,7 @@
         <w:rPr>
           <w:bCs/>
         </w:rPr>
-        <w:t xml:space="preserve"> </w:t>
-      </w:r>
-      <w:r>
-        <w:rPr>
-          <w:rFonts w:hint="eastAsia"/>
-          <w:bCs/>
-        </w:rPr>
-        <w:t>not</w:t>
+        <w:t>n’t</w:t>
       </w:r>
       <w:r>
         <w:rPr>
@@ -1099,7 +1086,6 @@
     <w:p>
       <w:pPr>
         <w:rPr>
-          <w:rFonts w:hint="eastAsia"/>
           <w:bCs/>
         </w:rPr>
       </w:pPr>
@@ -1140,19 +1126,31 @@
           <w:rFonts w:hint="eastAsia"/>
           <w:bCs/>
         </w:rPr>
-        <w:t>at</w:t>
-      </w:r>
-      <w:r>
-        <w:rPr>
-          <w:bCs/>
-        </w:rPr>
-        <w:t xml:space="preserve"> </w:t>
-      </w:r>
-      <w:r>
-        <w:rPr>
-          <w:bCs/>
-        </w:rPr>
-        <w:t xml:space="preserve">38532 </w:t>
+        <w:t>a</w:t>
+      </w:r>
+      <w:r>
+        <w:rPr>
+          <w:bCs/>
+        </w:rPr>
+        <w:t xml:space="preserve">re </w:t>
+      </w:r>
+      <w:r>
+        <w:rPr>
+          <w:bCs/>
+        </w:rPr>
+        <w:t>38</w:t>
+      </w:r>
+      <w:r>
+        <w:rPr>
+          <w:bCs/>
+        </w:rPr>
+        <w:t>,</w:t>
+      </w:r>
+      <w:r>
+        <w:rPr>
+          <w:bCs/>
+        </w:rPr>
+        <w:t xml:space="preserve">532 </w:t>
       </w:r>
       <w:r>
         <w:rPr>
@@ -1204,6 +1202,12 @@
         <w:rPr>
           <w:bCs/>
         </w:rPr>
+        <w:t xml:space="preserve"> a</w:t>
+      </w:r>
+      <w:r>
+        <w:rPr>
+          <w:bCs/>
+        </w:rPr>
         <w:t xml:space="preserve"> </w:t>
       </w:r>
       <w:r>
@@ -1468,23 +1472,9 @@
       </w:r>
       <w:r>
         <w:rPr>
-          <w:rFonts w:hint="eastAsia"/>
-          <w:bCs/>
-        </w:rPr>
-        <w:t>may</w:t>
-      </w:r>
-      <w:r>
-        <w:rPr>
-          <w:bCs/>
-        </w:rPr>
-        <w:t xml:space="preserve"> </w:t>
-      </w:r>
-      <w:r>
-        <w:rPr>
-          <w:rFonts w:hint="eastAsia"/>
-          <w:bCs/>
-        </w:rPr>
-        <w:t>have</w:t>
+          <w:bCs/>
+        </w:rPr>
+        <w:t>seem to have</w:t>
       </w:r>
       <w:r>
         <w:rPr>
@@ -1702,10 +1692,9 @@
       </w:r>
       <w:r>
         <w:rPr>
-          <w:rFonts w:hint="eastAsia"/>
-          <w:bCs/>
-        </w:rPr>
-        <w:t>at</w:t>
+          <w:bCs/>
+        </w:rPr>
+        <w:t>in</w:t>
       </w:r>
       <w:r>
         <w:rPr>
@@ -1736,84 +1725,104 @@
         <w:rPr>
           <w:rFonts w:hint="eastAsia"/>
           <w:bCs/>
+          <w:highlight w:val="red"/>
         </w:rPr>
         <w:t>which</w:t>
       </w:r>
       <w:r>
         <w:rPr>
           <w:bCs/>
-        </w:rPr>
-        <w:t xml:space="preserve"> </w:t>
-      </w:r>
-      <w:r>
-        <w:rPr>
-          <w:rFonts w:hint="eastAsia"/>
-          <w:bCs/>
+          <w:highlight w:val="red"/>
+        </w:rPr>
+        <w:t xml:space="preserve"> </w:t>
+      </w:r>
+      <w:r>
+        <w:rPr>
+          <w:rFonts w:hint="eastAsia"/>
+          <w:bCs/>
+          <w:highlight w:val="red"/>
         </w:rPr>
         <w:t>makes</w:t>
       </w:r>
       <w:r>
         <w:rPr>
           <w:bCs/>
-        </w:rPr>
-        <w:t xml:space="preserve"> </w:t>
-      </w:r>
-      <w:r>
-        <w:rPr>
-          <w:rFonts w:hint="eastAsia"/>
-          <w:bCs/>
+          <w:highlight w:val="red"/>
+        </w:rPr>
+        <w:t xml:space="preserve"> the</w:t>
+      </w:r>
+      <w:r>
+        <w:rPr>
+          <w:bCs/>
+          <w:highlight w:val="red"/>
+        </w:rPr>
+        <w:t xml:space="preserve"> </w:t>
+      </w:r>
+      <w:r>
+        <w:rPr>
+          <w:rFonts w:hint="eastAsia"/>
+          <w:bCs/>
+          <w:highlight w:val="red"/>
         </w:rPr>
         <w:t>final</w:t>
       </w:r>
       <w:r>
         <w:rPr>
           <w:bCs/>
-        </w:rPr>
-        <w:t xml:space="preserve"> </w:t>
-      </w:r>
-      <w:r>
-        <w:rPr>
-          <w:rFonts w:hint="eastAsia"/>
-          <w:bCs/>
+          <w:highlight w:val="red"/>
+        </w:rPr>
+        <w:t xml:space="preserve"> </w:t>
+      </w:r>
+      <w:r>
+        <w:rPr>
+          <w:rFonts w:hint="eastAsia"/>
+          <w:bCs/>
+          <w:highlight w:val="red"/>
         </w:rPr>
         <w:t>model</w:t>
       </w:r>
       <w:r>
         <w:rPr>
           <w:bCs/>
-        </w:rPr>
-        <w:t xml:space="preserve"> </w:t>
-      </w:r>
-      <w:r>
-        <w:rPr>
-          <w:rFonts w:hint="eastAsia"/>
-          <w:bCs/>
+          <w:highlight w:val="red"/>
+        </w:rPr>
+        <w:t xml:space="preserve"> </w:t>
+      </w:r>
+      <w:r>
+        <w:rPr>
+          <w:rFonts w:hint="eastAsia"/>
+          <w:bCs/>
+          <w:highlight w:val="red"/>
         </w:rPr>
         <w:t>worth</w:t>
       </w:r>
       <w:r>
         <w:rPr>
           <w:bCs/>
-        </w:rPr>
-        <w:t xml:space="preserve"> </w:t>
-      </w:r>
-      <w:r>
-        <w:rPr>
-          <w:rFonts w:hint="eastAsia"/>
-          <w:bCs/>
+          <w:highlight w:val="red"/>
+        </w:rPr>
+        <w:t xml:space="preserve"> </w:t>
+      </w:r>
+      <w:r>
+        <w:rPr>
+          <w:rFonts w:hint="eastAsia"/>
+          <w:bCs/>
+          <w:highlight w:val="red"/>
         </w:rPr>
         <w:t>more</w:t>
       </w:r>
       <w:r>
         <w:rPr>
           <w:bCs/>
-        </w:rPr>
-        <w:t xml:space="preserve"> </w:t>
-      </w:r>
-      <w:r>
-        <w:rPr>
-          <w:rFonts w:hint="eastAsia"/>
-          <w:bCs/>
+          <w:highlight w:val="red"/>
+        </w:rPr>
+        <w:t xml:space="preserve"> </w:t>
+      </w:r>
+      <w:r>
+        <w:rPr>
+          <w:rFonts w:hint="eastAsia"/>
+          <w:bCs/>
+          <w:highlight w:val="red"/>
         </w:rPr>
         <w:t>justification</w:t>
       </w:r>
@@ -1867,39 +1876,22 @@
           <w:rFonts w:hint="eastAsia"/>
           <w:bCs/>
         </w:rPr>
-        <w:t>are</w:t>
-      </w:r>
-      <w:r>
-        <w:rPr>
-          <w:bCs/>
-        </w:rPr>
-        <w:t xml:space="preserve"> </w:t>
-      </w:r>
-      <w:r>
-        <w:rPr>
-          <w:rFonts w:hint="eastAsia"/>
-          <w:bCs/>
-        </w:rPr>
-        <w:t>not</w:t>
-      </w:r>
-      <w:r>
-        <w:rPr>
-          <w:bCs/>
-        </w:rPr>
-        <w:t xml:space="preserve"> </w:t>
-      </w:r>
-      <w:r>
-        <w:rPr>
-          <w:rFonts w:hint="eastAsia"/>
-          <w:bCs/>
-        </w:rPr>
-        <w:t>too</w:t>
-      </w:r>
-      <w:r>
-        <w:rPr>
-          <w:bCs/>
-        </w:rPr>
-        <w:t xml:space="preserve"> </w:t>
+        <w:t>ar</w:t>
+      </w:r>
+      <w:bookmarkStart w:id="0" w:name="_GoBack"/>
+      <w:bookmarkEnd w:id="0"/>
+      <w:r>
+        <w:rPr>
+          <w:rFonts w:hint="eastAsia"/>
+          <w:bCs/>
+        </w:rPr>
+        <w:t>e</w:t>
+      </w:r>
+      <w:r>
+        <w:rPr>
+          <w:bCs/>
+        </w:rPr>
+        <w:t xml:space="preserve">n’t </w:t>
       </w:r>
       <w:r>
         <w:rPr>
@@ -2098,140 +2090,9 @@
       </w:r>
       <w:r>
         <w:rPr>
-          <w:rFonts w:hint="eastAsia"/>
-          <w:bCs/>
-        </w:rPr>
-        <w:t>Uncertainty</w:t>
-      </w:r>
-      <w:r>
-        <w:rPr>
-          <w:bCs/>
-        </w:rPr>
-        <w:t xml:space="preserve"> </w:t>
-      </w:r>
-      <w:r>
-        <w:rPr>
-          <w:rFonts w:hint="eastAsia"/>
-          <w:bCs/>
-        </w:rPr>
-        <w:t>of</w:t>
-      </w:r>
-      <w:r>
-        <w:rPr>
-          <w:bCs/>
-        </w:rPr>
-        <w:t xml:space="preserve"> </w:t>
-      </w:r>
-      <w:r>
-        <w:rPr>
-          <w:rFonts w:hint="eastAsia"/>
-          <w:bCs/>
-        </w:rPr>
-        <w:t>pandemic</w:t>
-      </w:r>
-      <w:r>
-        <w:rPr>
-          <w:bCs/>
-        </w:rPr>
-        <w:t xml:space="preserve"> </w:t>
-      </w:r>
-      <w:r>
-        <w:rPr>
-          <w:rFonts w:hint="eastAsia"/>
-          <w:bCs/>
-        </w:rPr>
-        <w:t>lasting</w:t>
-      </w:r>
-      <w:r>
-        <w:rPr>
-          <w:bCs/>
-        </w:rPr>
-        <w:t xml:space="preserve"> </w:t>
-      </w:r>
-      <w:r>
-        <w:rPr>
-          <w:rFonts w:hint="eastAsia"/>
-          <w:bCs/>
-        </w:rPr>
-        <w:t>period</w:t>
-      </w:r>
-      <w:r>
-        <w:rPr>
-          <w:bCs/>
-        </w:rPr>
-        <w:t xml:space="preserve"> </w:t>
-      </w:r>
-      <w:r>
-        <w:rPr>
-          <w:rFonts w:hint="eastAsia"/>
-          <w:bCs/>
-        </w:rPr>
-        <w:t>makes</w:t>
-      </w:r>
-      <w:r>
-        <w:rPr>
-          <w:bCs/>
-        </w:rPr>
-        <w:t xml:space="preserve"> </w:t>
-      </w:r>
-      <w:r>
-        <w:rPr>
-          <w:rFonts w:hint="eastAsia"/>
-          <w:bCs/>
-        </w:rPr>
-        <w:t>used</w:t>
-      </w:r>
-      <w:r>
-        <w:rPr>
-          <w:bCs/>
-        </w:rPr>
-        <w:t xml:space="preserve"> </w:t>
-      </w:r>
-      <w:r>
-        <w:rPr>
-          <w:rFonts w:hint="eastAsia"/>
-          <w:bCs/>
-        </w:rPr>
-        <w:t>car</w:t>
-      </w:r>
-      <w:r>
-        <w:rPr>
-          <w:bCs/>
-        </w:rPr>
-        <w:t xml:space="preserve"> </w:t>
-      </w:r>
-      <w:r>
-        <w:rPr>
-          <w:rFonts w:hint="eastAsia"/>
-          <w:bCs/>
-        </w:rPr>
-        <w:t>market</w:t>
-      </w:r>
-      <w:r>
-        <w:rPr>
-          <w:bCs/>
-        </w:rPr>
-        <w:t xml:space="preserve"> </w:t>
-      </w:r>
-      <w:r>
-        <w:rPr>
-          <w:rFonts w:hint="eastAsia"/>
-          <w:bCs/>
-        </w:rPr>
-        <w:t>highly</w:t>
-      </w:r>
-      <w:r>
-        <w:rPr>
-          <w:bCs/>
-        </w:rPr>
-        <w:t xml:space="preserve"> </w:t>
-      </w:r>
-      <w:r>
-        <w:rPr>
-          <w:rFonts w:hint="eastAsia"/>
-          <w:bCs/>
-        </w:rPr>
-        <w:t>unanalyzable</w:t>
+          <w:bCs/>
+        </w:rPr>
+        <w:t>Due to the uncertainty caused by the long lasting pandemic, it is very hard to analyze the used car market</w:t>
       </w:r>
       <w:r>
         <w:rPr>
@@ -2306,6 +2167,12 @@
       </w:r>
       <w:r>
         <w:rPr>
+          <w:bCs/>
+        </w:rPr>
+        <w:t xml:space="preserve">market </w:t>
+      </w:r>
+      <w:r>
+        <w:rPr>
           <w:rFonts w:hint="eastAsia"/>
           <w:bCs/>
         </w:rPr>
@@ -2319,7 +2186,6 @@
       </w:r>
       <w:r>
         <w:rPr>
-          <w:rFonts w:hint="eastAsia"/>
           <w:bCs/>
         </w:rPr>
         <w:t>could</w:t>
@@ -2341,27 +2207,31 @@
         <w:rPr>
           <w:bCs/>
         </w:rPr>
-        <w:t xml:space="preserve"> </w:t>
-      </w:r>
-      <w:r>
-        <w:rPr>
-          <w:rFonts w:hint="eastAsia"/>
-          <w:bCs/>
-        </w:rPr>
-        <w:t>grasp</w:t>
-      </w:r>
-      <w:r>
-        <w:rPr>
-          <w:bCs/>
-        </w:rPr>
-        <w:t xml:space="preserve"> </w:t>
-      </w:r>
-      <w:r>
-        <w:rPr>
-          <w:rFonts w:hint="eastAsia"/>
-          <w:bCs/>
-        </w:rPr>
-        <w:t>recovering</w:t>
+        <w:t xml:space="preserve"> the buyers and sellers</w:t>
+      </w:r>
+      <w:r>
+        <w:rPr>
+          <w:bCs/>
+        </w:rPr>
+        <w:t xml:space="preserve"> </w:t>
+      </w:r>
+      <w:r>
+        <w:rPr>
+          <w:bCs/>
+        </w:rPr>
+        <w:t>understand the</w:t>
+      </w:r>
+      <w:r>
+        <w:rPr>
+          <w:bCs/>
+        </w:rPr>
+        <w:t xml:space="preserve"> </w:t>
+      </w:r>
+      <w:r>
+        <w:rPr>
+          <w:bCs/>
+        </w:rPr>
+        <w:t>recovery</w:t>
       </w:r>
       <w:r>
         <w:rPr>
@@ -2384,55 +2254,34 @@
       </w:r>
       <w:r>
         <w:rPr>
-          <w:rFonts w:hint="eastAsia"/>
-          <w:bCs/>
-        </w:rPr>
-        <w:t>to</w:t>
-      </w:r>
-      <w:r>
-        <w:rPr>
-          <w:bCs/>
-        </w:rPr>
-        <w:t xml:space="preserve"> </w:t>
-      </w:r>
-      <w:r>
-        <w:rPr>
-          <w:rFonts w:hint="eastAsia"/>
-          <w:bCs/>
-        </w:rPr>
-        <w:t>make</w:t>
-      </w:r>
-      <w:r>
-        <w:rPr>
-          <w:bCs/>
-        </w:rPr>
-        <w:t xml:space="preserve"> </w:t>
-      </w:r>
-      <w:r>
-        <w:rPr>
-          <w:rFonts w:hint="eastAsia"/>
-          <w:bCs/>
-        </w:rPr>
-        <w:t>educated</w:t>
-      </w:r>
-      <w:r>
-        <w:rPr>
-          <w:bCs/>
-        </w:rPr>
-        <w:t xml:space="preserve"> </w:t>
-      </w:r>
-      <w:r>
-        <w:rPr>
-          <w:rFonts w:hint="eastAsia"/>
-          <w:bCs/>
-        </w:rPr>
-        <w:t>guess.</w:t>
-      </w:r>
-      <w:r>
-        <w:rPr>
-          <w:bCs/>
-        </w:rPr>
-        <w:t xml:space="preserve"> </w:t>
+          <w:bCs/>
+        </w:rPr>
+        <w:t>of the market better</w:t>
+      </w:r>
+      <w:r>
+        <w:rPr>
+          <w:rFonts w:hint="eastAsia"/>
+          <w:bCs/>
+        </w:rPr>
+        <w:t>.</w:t>
+      </w:r>
+      <w:r>
+        <w:rPr>
+          <w:bCs/>
+        </w:rPr>
+        <w:t xml:space="preserve"> </w:t>
+      </w:r>
+      <w:r>
+        <w:rPr>
+          <w:bCs/>
+        </w:rPr>
+        <w:t xml:space="preserve"> </w:t>
+      </w:r>
+      <w:r>
+        <w:rPr>
+          <w:bCs/>
+        </w:rPr>
+        <w:t xml:space="preserve">This will enable them to make better decisions when they are selling or buying a used car. </w:t>
       </w:r>
     </w:p>
     <w:p>
@@ -2913,7 +2762,7 @@
 </file>
 
 <file path=word/styles.xml><?xml version="1.0" encoding="utf-8"?>
-<w:styles xmlns:mc="http://schemas.openxmlformats.org/markup-compatibility/2006" xmlns:r="http://schemas.openxmlformats.org/officeDocument/2006/relationships" xmlns:w="http://schemas.openxmlformats.org/wordprocessingml/2006/main" xmlns:w14="http://schemas.microsoft.com/office/word/2010/wordml" xmlns:w15="http://schemas.microsoft.com/office/word/2012/wordml" xmlns:w16cex="http://schemas.microsoft.com/office/word/2018/wordml/cex" xmlns:w16cid="http://schemas.microsoft.com/office/word/2016/wordml/cid" xmlns:w16="http://schemas.microsoft.com/office/word/2018/wordml" xmlns:w16sdtdh="http://schemas.microsoft.com/office/word/2020/wordml/sdtdatahash" xmlns:w16se="http://schemas.microsoft.com/office/word/2015/wordml/symex" mc:Ignorable="w14 w15 w16se w16cid w16 w16cex w16sdtdh">
+<w:styles xmlns:mc="http://schemas.openxmlformats.org/markup-compatibility/2006" xmlns:r="http://schemas.openxmlformats.org/officeDocument/2006/relationships" xmlns:w="http://schemas.openxmlformats.org/wordprocessingml/2006/main" xmlns:w14="http://schemas.microsoft.com/office/word/2010/wordml" xmlns:w15="http://schemas.microsoft.com/office/word/2012/wordml" xmlns:w16cid="http://schemas.microsoft.com/office/word/2016/wordml/cid" xmlns:w16se="http://schemas.microsoft.com/office/word/2015/wordml/symex" mc:Ignorable="w14 w15 w16se w16cid">
   <w:docDefaults>
     <w:rPrDefault>
       <w:rPr>
@@ -2929,7 +2778,7 @@
       </w:pPr>
     </w:pPrDefault>
   </w:docDefaults>
-  <w:latentStyles w:defLockedState="0" w:defUIPriority="99" w:defSemiHidden="0" w:defUnhideWhenUsed="0" w:defQFormat="0" w:count="376">
+  <w:latentStyles w:defLockedState="0" w:defUIPriority="99" w:defSemiHidden="0" w:defUnhideWhenUsed="0" w:defQFormat="0" w:count="375">
     <w:lsdException w:name="Normal" w:uiPriority="0" w:qFormat="1"/>
     <w:lsdException w:name="heading 1" w:uiPriority="9" w:qFormat="1"/>
     <w:lsdException w:name="heading 2" w:semiHidden="1" w:uiPriority="9" w:unhideWhenUsed="1" w:qFormat="1"/>
@@ -3305,7 +3154,6 @@
     <w:lsdException w:name="Smart Hyperlink" w:semiHidden="1" w:unhideWhenUsed="1"/>
     <w:lsdException w:name="Hashtag" w:semiHidden="1" w:unhideWhenUsed="1"/>
     <w:lsdException w:name="Unresolved Mention" w:semiHidden="1" w:unhideWhenUsed="1"/>
-    <w:lsdException w:name="Smart Link" w:semiHidden="1" w:unhideWhenUsed="1"/>
   </w:latentStyles>
   <w:style w:type="paragraph" w:default="1" w:styleId="Normal">
     <w:name w:val="Normal"/>
@@ -3314,6 +3162,7 @@
   <w:style w:type="character" w:default="1" w:styleId="DefaultParagraphFont">
     <w:name w:val="Default Paragraph Font"/>
     <w:uiPriority w:val="1"/>
+    <w:semiHidden/>
     <w:unhideWhenUsed/>
   </w:style>
   <w:style w:type="table" w:default="1" w:styleId="TableNormal">
@@ -3663,7 +3512,7 @@
 </file>
 
 <file path=customXml/itemProps1.xml><?xml version="1.0" encoding="utf-8"?>
-<ds:datastoreItem xmlns:ds="http://schemas.openxmlformats.org/officeDocument/2006/customXml" ds:itemID="{0CAB9327-1426-4577-B991-D3E980BE37F0}">
+<ds:datastoreItem xmlns:ds="http://schemas.openxmlformats.org/officeDocument/2006/customXml" ds:itemID="{60B54C70-5E71-914B-80D8-AC60E291C774}">
   <ds:schemaRefs>
     <ds:schemaRef ds:uri="http://schemas.openxmlformats.org/officeDocument/2006/bibliography"/>
   </ds:schemaRefs>

</xml_diff>